<commit_message>
convert to URP, begin visual scripting player control
</commit_message>
<xml_diff>
--- a/Assets/Docs/Project Design Doc.docx
+++ b/Assets/Docs/Project Design Doc.docx
@@ -56,6 +56,9 @@
         <w:tc>
           <w:tcPr>
             <w:tcW w:w="3255" w:type="dxa"/>
+            <w:tcBorders>
+              <w:left w:val="nil"/>
+            </w:tcBorders>
             <w:shd w:val="clear" w:color="auto" w:fill="auto"/>
             <w:tcMar>
               <w:top w:w="0" w:type="dxa"/>
@@ -85,7 +88,7 @@
           <w:tbl>
             <w:tblPr>
               <w:tblStyle w:val="a0"/>
-              <w:tblW w:w="2592" w:type="dxa"/>
+              <w:tblW w:w="2608" w:type="dxa"/>
               <w:tblInd w:w="495" w:type="dxa"/>
               <w:tblBorders>
                 <w:top w:val="single" w:sz="8" w:space="0" w:color="B7B7B7"/>
@@ -99,7 +102,7 @@
               <w:tblLook w:val="0600" w:firstRow="0" w:lastRow="0" w:firstColumn="0" w:lastColumn="0" w:noHBand="1" w:noVBand="1"/>
             </w:tblPr>
             <w:tblGrid>
-              <w:gridCol w:w="2592"/>
+              <w:gridCol w:w="2608"/>
             </w:tblGrid>
             <w:tr>
               <w:trPr>
@@ -107,7 +110,7 @@
               </w:trPr>
               <w:tc>
                 <w:tcPr>
-                  <w:tcW w:w="2592" w:type="dxa"/>
+                  <w:tcW w:w="2608" w:type="dxa"/>
                   <w:shd w:val="clear" w:color="auto" w:fill="auto"/>
                   <w:tcMar>
                     <w:top w:w="100" w:type="dxa"/>
@@ -210,7 +213,13 @@
     <w:tbl>
       <w:tblPr>
         <w:tblStyle w:val="a1"/>
-        <w:tblW w:w="9360" w:type="dxa"/>
+        <w:tblW w:w="10060" w:type="dxa"/>
+        <w:tblBorders>
+          <w:top w:val="dotted" w:sz="4" w:space="0" w:color="auto"/>
+          <w:left w:val="dotted" w:sz="4" w:space="0" w:color="auto"/>
+          <w:bottom w:val="dotted" w:sz="4" w:space="0" w:color="auto"/>
+          <w:right w:val="dotted" w:sz="4" w:space="0" w:color="auto"/>
+        </w:tblBorders>
         <w:tblLayout w:type="fixed"/>
         <w:tblLook w:val="0600" w:firstRow="0" w:lastRow="0" w:firstColumn="0" w:lastColumn="0" w:noHBand="1" w:noVBand="1"/>
       </w:tblPr>
@@ -218,7 +227,7 @@
         <w:gridCol w:w="1365"/>
         <w:gridCol w:w="105"/>
         <w:gridCol w:w="3195"/>
-        <w:gridCol w:w="4695"/>
+        <w:gridCol w:w="5395"/>
       </w:tblGrid>
       <w:tr>
         <w:trPr>
@@ -226,7 +235,7 @@
         </w:trPr>
         <w:tc>
           <w:tcPr>
-            <w:tcW w:w="9360" w:type="dxa"/>
+            <w:tcW w:w="10060" w:type="dxa"/>
             <w:gridSpan w:val="4"/>
             <w:tcMar>
               <w:top w:w="72" w:type="dxa"/>
@@ -380,7 +389,7 @@
                       <w:i/>
                       <w:color w:val="B7B7B7"/>
                     </w:rPr>
-                    <w:t>Rolling Ball</w:t>
+                    <w:t>Ball</w:t>
                   </w:r>
                 </w:p>
               </w:tc>
@@ -406,7 +415,7 @@
         </w:tc>
         <w:tc>
           <w:tcPr>
-            <w:tcW w:w="4695" w:type="dxa"/>
+            <w:tcW w:w="5395" w:type="dxa"/>
             <w:shd w:val="clear" w:color="auto" w:fill="auto"/>
             <w:tcMar>
               <w:top w:w="0" w:type="dxa"/>
@@ -643,7 +652,7 @@
         </w:tc>
         <w:tc>
           <w:tcPr>
-            <w:tcW w:w="4695" w:type="dxa"/>
+            <w:tcW w:w="5395" w:type="dxa"/>
             <w:shd w:val="clear" w:color="auto" w:fill="auto"/>
             <w:tcMar>
               <w:top w:w="0" w:type="dxa"/>
@@ -705,7 +714,7 @@
                       <w:i/>
                       <w:color w:val="B7B7B7"/>
                     </w:rPr>
-                    <w:t>description of player movement.</w:t>
+                    <w:t>Roll around the game field</w:t>
                   </w:r>
                 </w:p>
               </w:tc>
@@ -742,7 +751,13 @@
     <w:tbl>
       <w:tblPr>
         <w:tblStyle w:val="a6"/>
-        <w:tblW w:w="9360" w:type="dxa"/>
+        <w:tblW w:w="10060" w:type="dxa"/>
+        <w:tblBorders>
+          <w:top w:val="dotted" w:sz="4" w:space="0" w:color="auto"/>
+          <w:left w:val="dotted" w:sz="4" w:space="0" w:color="auto"/>
+          <w:bottom w:val="dotted" w:sz="4" w:space="0" w:color="auto"/>
+          <w:right w:val="dotted" w:sz="4" w:space="0" w:color="auto"/>
+        </w:tblBorders>
         <w:tblLayout w:type="fixed"/>
         <w:tblLook w:val="0600" w:firstRow="0" w:lastRow="0" w:firstColumn="0" w:lastColumn="0" w:noHBand="1" w:noVBand="1"/>
       </w:tblPr>
@@ -750,11 +765,11 @@
         <w:gridCol w:w="1365"/>
         <w:gridCol w:w="105"/>
         <w:gridCol w:w="4410"/>
-        <w:gridCol w:w="3480"/>
+        <w:gridCol w:w="4180"/>
       </w:tblGrid>
       <w:tr>
         <w:trPr>
-          <w:trHeight w:val="959"/>
+          <w:trHeight w:val="901"/>
         </w:trPr>
         <w:tc>
           <w:tcPr>
@@ -894,7 +909,7 @@
                       <w:i/>
                       <w:color w:val="B7B7B7"/>
                     </w:rPr>
-                    <w:t>types of objects</w:t>
+                    <w:t>player navigates obstacles</w:t>
                   </w:r>
                 </w:p>
               </w:tc>
@@ -919,6 +934,9 @@
                     </w:rPr>
                   </w:pPr>
                   <w:r>
+                    <w:rPr>
+                      <w:color w:val="FFFFFF" w:themeColor="background1"/>
+                    </w:rPr>
                     <w:t>appear</w:t>
                   </w:r>
                 </w:p>
@@ -945,7 +963,7 @@
         </w:tc>
         <w:tc>
           <w:tcPr>
-            <w:tcW w:w="3480" w:type="dxa"/>
+            <w:tcW w:w="4180" w:type="dxa"/>
             <w:shd w:val="clear" w:color="auto" w:fill="auto"/>
             <w:tcMar>
               <w:top w:w="0" w:type="dxa"/>
@@ -960,13 +978,16 @@
               <w:spacing w:line="240" w:lineRule="auto"/>
             </w:pPr>
             <w:r>
-              <w:t xml:space="preserve">from </w:t>
+              <w:t>such as</w:t>
+            </w:r>
+            <w:r>
+              <w:t xml:space="preserve"> </w:t>
             </w:r>
           </w:p>
           <w:tbl>
             <w:tblPr>
               <w:tblStyle w:val="a8"/>
-              <w:tblW w:w="3500" w:type="dxa"/>
+              <w:tblW w:w="3327" w:type="dxa"/>
               <w:tblBorders>
                 <w:top w:val="single" w:sz="8" w:space="0" w:color="B7B7B7"/>
                 <w:left w:val="single" w:sz="8" w:space="0" w:color="B7B7B7"/>
@@ -979,15 +1000,15 @@
               <w:tblLook w:val="0600" w:firstRow="0" w:lastRow="0" w:firstColumn="0" w:lastColumn="0" w:noHBand="1" w:noVBand="1"/>
             </w:tblPr>
             <w:tblGrid>
-              <w:gridCol w:w="3500"/>
+              <w:gridCol w:w="3327"/>
             </w:tblGrid>
             <w:tr>
               <w:trPr>
-                <w:trHeight w:val="269"/>
+                <w:trHeight w:val="216"/>
               </w:trPr>
               <w:tc>
                 <w:tcPr>
-                  <w:tcW w:w="3500" w:type="dxa"/>
+                  <w:tcW w:w="3327" w:type="dxa"/>
                   <w:shd w:val="clear" w:color="auto" w:fill="auto"/>
                   <w:tcMar>
                     <w:top w:w="100" w:type="dxa"/>
@@ -1010,7 +1031,7 @@
                       <w:i/>
                       <w:color w:val="B7B7B7"/>
                     </w:rPr>
-                    <w:t>area(s) of the screen</w:t>
+                    <w:t>Dead ends or pitfalls</w:t>
                   </w:r>
                 </w:p>
               </w:tc>
@@ -1078,7 +1099,7 @@
         </w:tc>
         <w:tc>
           <w:tcPr>
-            <w:tcW w:w="7890" w:type="dxa"/>
+            <w:tcW w:w="8590" w:type="dxa"/>
             <w:gridSpan w:val="2"/>
             <w:shd w:val="clear" w:color="auto" w:fill="auto"/>
             <w:tcMar>
@@ -1144,7 +1165,7 @@
                       <w:i/>
                       <w:color w:val="B7B7B7"/>
                     </w:rPr>
-                    <w:t>goal of the game.</w:t>
+                    <w:t>Survive and reach level goals.</w:t>
                   </w:r>
                 </w:p>
               </w:tc>
@@ -1180,7 +1201,13 @@
     <w:tbl>
       <w:tblPr>
         <w:tblStyle w:val="aa"/>
-        <w:tblW w:w="9360" w:type="dxa"/>
+        <w:tblW w:w="10060" w:type="dxa"/>
+        <w:tblBorders>
+          <w:top w:val="dotted" w:sz="4" w:space="0" w:color="auto"/>
+          <w:left w:val="dotted" w:sz="4" w:space="0" w:color="auto"/>
+          <w:bottom w:val="dotted" w:sz="4" w:space="0" w:color="auto"/>
+          <w:right w:val="dotted" w:sz="4" w:space="0" w:color="auto"/>
+        </w:tblBorders>
         <w:tblLayout w:type="fixed"/>
         <w:tblLook w:val="0600" w:firstRow="0" w:lastRow="0" w:firstColumn="0" w:lastColumn="0" w:noHBand="1" w:noVBand="1"/>
       </w:tblPr>
@@ -1188,7 +1215,7 @@
         <w:gridCol w:w="1365"/>
         <w:gridCol w:w="105"/>
         <w:gridCol w:w="3900"/>
-        <w:gridCol w:w="3990"/>
+        <w:gridCol w:w="4690"/>
       </w:tblGrid>
       <w:tr>
         <w:tc>
@@ -1330,6 +1357,7 @@
                     <w:rPr>
                       <w:i/>
                       <w:color w:val="B7B7B7"/>
+                      <w:highlight w:val="yellow"/>
                     </w:rPr>
                     <w:t>description of sound effects</w:t>
                   </w:r>
@@ -1367,7 +1395,7 @@
         </w:tc>
         <w:tc>
           <w:tcPr>
-            <w:tcW w:w="3990" w:type="dxa"/>
+            <w:tcW w:w="4690" w:type="dxa"/>
             <w:shd w:val="clear" w:color="auto" w:fill="auto"/>
             <w:tcMar>
               <w:top w:w="0" w:type="dxa"/>
@@ -1431,6 +1459,7 @@
                     <w:rPr>
                       <w:i/>
                       <w:color w:val="B7B7B7"/>
+                      <w:highlight w:val="yellow"/>
                     </w:rPr>
                     <w:t>description of particle effects</w:t>
                   </w:r>
@@ -1510,7 +1539,7 @@
         </w:tc>
         <w:tc>
           <w:tcPr>
-            <w:tcW w:w="7890" w:type="dxa"/>
+            <w:tcW w:w="8590" w:type="dxa"/>
             <w:gridSpan w:val="2"/>
             <w:shd w:val="clear" w:color="auto" w:fill="auto"/>
             <w:tcMar>
@@ -1581,6 +1610,7 @@
                     <w:rPr>
                       <w:i/>
                       <w:color w:val="B7B7B7"/>
+                      <w:highlight w:val="yellow"/>
                     </w:rPr>
                     <w:t>description of any other expected special effects or animation in the project.</w:t>
                   </w:r>
@@ -1618,7 +1648,13 @@
     <w:tbl>
       <w:tblPr>
         <w:tblStyle w:val="ae"/>
-        <w:tblW w:w="9360" w:type="dxa"/>
+        <w:tblW w:w="10060" w:type="dxa"/>
+        <w:tblBorders>
+          <w:top w:val="dotted" w:sz="4" w:space="0" w:color="auto"/>
+          <w:left w:val="dotted" w:sz="4" w:space="0" w:color="auto"/>
+          <w:bottom w:val="dotted" w:sz="4" w:space="0" w:color="auto"/>
+          <w:right w:val="dotted" w:sz="4" w:space="0" w:color="auto"/>
+        </w:tblBorders>
         <w:tblLayout w:type="fixed"/>
         <w:tblLook w:val="0600" w:firstRow="0" w:lastRow="0" w:firstColumn="0" w:lastColumn="0" w:noHBand="1" w:noVBand="1"/>
       </w:tblPr>
@@ -1626,9 +1662,12 @@
         <w:gridCol w:w="1365"/>
         <w:gridCol w:w="105"/>
         <w:gridCol w:w="3900"/>
-        <w:gridCol w:w="3990"/>
+        <w:gridCol w:w="4690"/>
       </w:tblGrid>
       <w:tr>
+        <w:trPr>
+          <w:trHeight w:val="1098"/>
+        </w:trPr>
         <w:tc>
           <w:tcPr>
             <w:tcW w:w="1365" w:type="dxa"/>
@@ -1769,7 +1808,7 @@
                       <w:i/>
                       <w:color w:val="B7B7B7"/>
                     </w:rPr>
-                    <w:t>description of gameplay mechanic,</w:t>
+                    <w:t>increased number of obstacles, "enemies"</w:t>
                   </w:r>
                 </w:p>
               </w:tc>
@@ -1795,7 +1834,7 @@
         </w:tc>
         <w:tc>
           <w:tcPr>
-            <w:tcW w:w="3990" w:type="dxa"/>
+            <w:tcW w:w="4690" w:type="dxa"/>
             <w:shd w:val="clear" w:color="auto" w:fill="auto"/>
             <w:tcMar>
               <w:top w:w="0" w:type="dxa"/>
@@ -1816,7 +1855,7 @@
           <w:tbl>
             <w:tblPr>
               <w:tblStyle w:val="af0"/>
-              <w:tblW w:w="3810" w:type="dxa"/>
+              <w:tblW w:w="4249" w:type="dxa"/>
               <w:tblBorders>
                 <w:top w:val="single" w:sz="8" w:space="0" w:color="B7B7B7"/>
                 <w:left w:val="single" w:sz="8" w:space="0" w:color="B7B7B7"/>
@@ -1829,15 +1868,15 @@
               <w:tblLook w:val="0600" w:firstRow="0" w:lastRow="0" w:firstColumn="0" w:lastColumn="0" w:noHBand="1" w:noVBand="1"/>
             </w:tblPr>
             <w:tblGrid>
-              <w:gridCol w:w="3810"/>
+              <w:gridCol w:w="4249"/>
             </w:tblGrid>
             <w:tr>
               <w:trPr>
-                <w:trHeight w:val="420"/>
+                <w:trHeight w:val="556"/>
               </w:trPr>
               <w:tc>
                 <w:tcPr>
-                  <w:tcW w:w="3810" w:type="dxa"/>
+                  <w:tcW w:w="4249" w:type="dxa"/>
                   <w:shd w:val="clear" w:color="auto" w:fill="auto"/>
                   <w:tcMar>
                     <w:top w:w="100" w:type="dxa"/>
@@ -1860,7 +1899,7 @@
                       <w:i/>
                       <w:color w:val="B7B7B7"/>
                     </w:rPr>
-                    <w:t>effect of gameplay mechanic</w:t>
+                    <w:t>Increased difficulty or challenge</w:t>
                   </w:r>
                 </w:p>
               </w:tc>
@@ -1887,7 +1926,7 @@
       </w:tr>
       <w:tr>
         <w:trPr>
-          <w:trHeight w:val="921"/>
+          <w:trHeight w:val="1326"/>
         </w:trPr>
         <w:tc>
           <w:tcPr>
@@ -1928,7 +1967,7 @@
         </w:tc>
         <w:tc>
           <w:tcPr>
-            <w:tcW w:w="7890" w:type="dxa"/>
+            <w:tcW w:w="8590" w:type="dxa"/>
             <w:gridSpan w:val="2"/>
             <w:shd w:val="clear" w:color="auto" w:fill="auto"/>
             <w:tcMar>
@@ -1959,7 +1998,7 @@
           <w:tbl>
             <w:tblPr>
               <w:tblStyle w:val="af1"/>
-              <w:tblW w:w="7725" w:type="dxa"/>
+              <w:tblW w:w="8433" w:type="dxa"/>
               <w:tblBorders>
                 <w:top w:val="single" w:sz="8" w:space="0" w:color="B7B7B7"/>
                 <w:left w:val="single" w:sz="8" w:space="0" w:color="B7B7B7"/>
@@ -1972,12 +2011,15 @@
               <w:tblLook w:val="0600" w:firstRow="0" w:lastRow="0" w:firstColumn="0" w:lastColumn="0" w:noHBand="1" w:noVBand="1"/>
             </w:tblPr>
             <w:tblGrid>
-              <w:gridCol w:w="7725"/>
+              <w:gridCol w:w="8433"/>
             </w:tblGrid>
             <w:tr>
+              <w:trPr>
+                <w:trHeight w:val="646"/>
+              </w:trPr>
               <w:tc>
                 <w:tcPr>
-                  <w:tcW w:w="7725" w:type="dxa"/>
+                  <w:tcW w:w="8433" w:type="dxa"/>
                   <w:shd w:val="clear" w:color="auto" w:fill="auto"/>
                   <w:tcMar>
                     <w:top w:w="100" w:type="dxa"/>
@@ -1993,12 +2035,14 @@
                     <w:rPr>
                       <w:i/>
                       <w:color w:val="B7B7B7"/>
+                      <w:highlight w:val="yellow"/>
                     </w:rPr>
                   </w:pPr>
                   <w:r>
                     <w:rPr>
                       <w:i/>
                       <w:color w:val="B7B7B7"/>
+                      <w:highlight w:val="yellow"/>
                     </w:rPr>
                     <w:t xml:space="preserve">description of any other gameplay mechanic(s) and their effect on the game. </w:t>
                   </w:r>
@@ -2036,7 +2080,13 @@
     <w:tbl>
       <w:tblPr>
         <w:tblStyle w:val="af2"/>
-        <w:tblW w:w="9790" w:type="dxa"/>
+        <w:tblW w:w="10065" w:type="dxa"/>
+        <w:tblBorders>
+          <w:top w:val="dotted" w:sz="4" w:space="0" w:color="auto"/>
+          <w:left w:val="dotted" w:sz="4" w:space="0" w:color="auto"/>
+          <w:bottom w:val="dotted" w:sz="4" w:space="0" w:color="auto"/>
+          <w:right w:val="dotted" w:sz="4" w:space="0" w:color="auto"/>
+        </w:tblBorders>
         <w:tblLayout w:type="fixed"/>
         <w:tblLook w:val="0600" w:firstRow="0" w:lastRow="0" w:firstColumn="0" w:lastColumn="0" w:noHBand="1" w:noVBand="1"/>
       </w:tblPr>
@@ -2045,7 +2095,7 @@
         <w:gridCol w:w="100"/>
         <w:gridCol w:w="1800"/>
         <w:gridCol w:w="2010"/>
-        <w:gridCol w:w="4515"/>
+        <w:gridCol w:w="4790"/>
       </w:tblGrid>
       <w:tr>
         <w:trPr>
@@ -2072,6 +2122,7 @@
             <w:bookmarkStart w:id="6" w:name="_pn813pqt2ksz" w:colFirst="0" w:colLast="0"/>
             <w:bookmarkEnd w:id="6"/>
             <w:r>
+              <w:lastRenderedPageBreak/>
               <w:t>5</w:t>
             </w:r>
           </w:p>
@@ -2187,6 +2238,7 @@
                     <w:rPr>
                       <w:i/>
                       <w:color w:val="B7B7B7"/>
+                      <w:highlight w:val="yellow"/>
                     </w:rPr>
                     <w:t>score/lives/timer</w:t>
                   </w:r>
@@ -2268,6 +2320,7 @@
                     <w:rPr>
                       <w:i/>
                       <w:color w:val="B7B7B7"/>
+                      <w:highlight w:val="yellow"/>
                     </w:rPr>
                     <w:t>increase/decrease</w:t>
                   </w:r>
@@ -2295,7 +2348,7 @@
         </w:tc>
         <w:tc>
           <w:tcPr>
-            <w:tcW w:w="4515" w:type="dxa"/>
+            <w:tcW w:w="4790" w:type="dxa"/>
             <w:shd w:val="clear" w:color="auto" w:fill="auto"/>
             <w:tcMar>
               <w:top w:w="0" w:type="dxa"/>
@@ -2359,6 +2412,7 @@
                     <w:rPr>
                       <w:i/>
                       <w:color w:val="B7B7B7"/>
+                      <w:highlight w:val="yellow"/>
                     </w:rPr>
                     <w:t>condition to change score/lives/timer.</w:t>
                   </w:r>
@@ -2488,7 +2542,14 @@
                       <w:i/>
                       <w:color w:val="B7B7B7"/>
                     </w:rPr>
-                    <w:t>“Working title</w:t>
+                    <w:t>“</w:t>
+                  </w:r>
+                  <w:r>
+                    <w:rPr>
+                      <w:i/>
+                      <w:color w:val="B7B7B7"/>
+                    </w:rPr>
+                    <w:t>Amorphous"</w:t>
                   </w:r>
                 </w:p>
               </w:tc>
@@ -2532,7 +2593,7 @@
         </w:tc>
         <w:tc>
           <w:tcPr>
-            <w:tcW w:w="4515" w:type="dxa"/>
+            <w:tcW w:w="4790" w:type="dxa"/>
             <w:shd w:val="clear" w:color="auto" w:fill="auto"/>
             <w:tcMar>
               <w:top w:w="0" w:type="dxa"/>
@@ -2596,6 +2657,7 @@
                     <w:rPr>
                       <w:i/>
                       <w:color w:val="B7B7B7"/>
+                      <w:highlight w:val="yellow"/>
                     </w:rPr>
                     <w:t>condition to end the game.</w:t>
                   </w:r>
@@ -2623,18 +2685,24 @@
     <w:tbl>
       <w:tblPr>
         <w:tblStyle w:val="af8"/>
-        <w:tblW w:w="10215" w:type="dxa"/>
+        <w:tblW w:w="10060" w:type="dxa"/>
+        <w:tblBorders>
+          <w:top w:val="dotted" w:sz="4" w:space="0" w:color="auto"/>
+          <w:left w:val="dotted" w:sz="4" w:space="0" w:color="auto"/>
+          <w:bottom w:val="dotted" w:sz="4" w:space="0" w:color="auto"/>
+          <w:right w:val="dotted" w:sz="4" w:space="0" w:color="auto"/>
+        </w:tblBorders>
         <w:tblLayout w:type="fixed"/>
         <w:tblLook w:val="0600" w:firstRow="0" w:lastRow="0" w:firstColumn="0" w:lastColumn="0" w:noHBand="1" w:noVBand="1"/>
       </w:tblPr>
       <w:tblGrid>
         <w:gridCol w:w="1365"/>
         <w:gridCol w:w="105"/>
-        <w:gridCol w:w="8745"/>
+        <w:gridCol w:w="8590"/>
       </w:tblGrid>
       <w:tr>
         <w:trPr>
-          <w:trHeight w:val="220"/>
+          <w:trHeight w:val="1425"/>
         </w:trPr>
         <w:tc>
           <w:tcPr>
@@ -2656,7 +2724,6 @@
             <w:bookmarkStart w:id="7" w:name="_s9u68ock28th" w:colFirst="0" w:colLast="0"/>
             <w:bookmarkEnd w:id="7"/>
             <w:r>
-              <w:lastRenderedPageBreak/>
               <w:t>6</w:t>
             </w:r>
           </w:p>
@@ -2696,7 +2763,7 @@
         </w:tc>
         <w:tc>
           <w:tcPr>
-            <w:tcW w:w="8745" w:type="dxa"/>
+            <w:tcW w:w="8590" w:type="dxa"/>
             <w:shd w:val="clear" w:color="auto" w:fill="auto"/>
             <w:tcMar>
               <w:top w:w="0" w:type="dxa"/>
@@ -2761,6 +2828,7 @@
                     <w:rPr>
                       <w:i/>
                       <w:color w:val="B7B7B7"/>
+                      <w:highlight w:val="yellow"/>
                     </w:rPr>
                     <w:t>Any other notes about the project that you don’t feel were addressed in the above.</w:t>
                   </w:r>
@@ -2822,12 +2890,10 @@
         <w:tblStyle w:val="afa"/>
         <w:tblW w:w="10080" w:type="dxa"/>
         <w:tblBorders>
-          <w:top w:val="single" w:sz="8" w:space="0" w:color="FFFFFF"/>
-          <w:left w:val="single" w:sz="8" w:space="0" w:color="FFFFFF"/>
-          <w:bottom w:val="single" w:sz="8" w:space="0" w:color="FFFFFF"/>
-          <w:right w:val="single" w:sz="8" w:space="0" w:color="FFFFFF"/>
-          <w:insideH w:val="single" w:sz="8" w:space="0" w:color="FFFFFF"/>
-          <w:insideV w:val="single" w:sz="8" w:space="0" w:color="FFFFFF"/>
+          <w:top w:val="dotted" w:sz="4" w:space="0" w:color="auto"/>
+          <w:left w:val="dotted" w:sz="4" w:space="0" w:color="auto"/>
+          <w:bottom w:val="dotted" w:sz="4" w:space="0" w:color="auto"/>
+          <w:right w:val="dotted" w:sz="4" w:space="0" w:color="auto"/>
         </w:tblBorders>
         <w:tblLayout w:type="fixed"/>
         <w:tblLook w:val="0600" w:firstRow="0" w:lastRow="0" w:firstColumn="0" w:lastColumn="0" w:noHBand="1" w:noVBand="1"/>
@@ -4301,7 +4367,7 @@
           </mc:Choice>
           <mc:Fallback>
             <w:pict>
-              <v:rect w14:anchorId="432CA712" id="Rectangle 1" o:spid="_x0000_s1026" style="width:7in;height:245.95pt;visibility:visible;mso-wrap-style:square;mso-left-percent:-10001;mso-top-percent:-10001;mso-position-horizontal:absolute;mso-position-horizontal-relative:char;mso-position-vertical:absolute;mso-position-vertical-relative:line;mso-left-percent:-10001;mso-top-percent:-10001;v-text-anchor:middle" o:gfxdata="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" fillcolor="#f3f3f3" strokecolor="#d9d9d9">
+              <v:rect w14:anchorId="432CA712" id="Rectangle 1" o:spid="_x0000_s1026" style="width:7in;height:245.95pt;visibility:visible;mso-wrap-style:square;mso-left-percent:-10001;mso-top-percent:-10001;mso-position-horizontal:absolute;mso-position-horizontal-relative:char;mso-position-vertical:absolute;mso-position-vertical-relative:line;mso-left-percent:-10001;mso-top-percent:-10001;v-text-anchor:middle" o:gfxdata="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" fillcolor="#f3f3f3" strokecolor="#d9d9d9">
                 <v:stroke startarrowwidth="narrow" startarrowlength="short" endarrowwidth="narrow" endarrowlength="short" joinstyle="round"/>
                 <v:textbox inset="2.53958mm,2.53958mm,2.53958mm,2.53958mm">
                   <w:txbxContent>
@@ -4322,9 +4388,10 @@
     </w:p>
     <w:sectPr>
       <w:pgSz w:w="12240" w:h="15840"/>
-      <w:pgMar w:top="360" w:right="1080" w:bottom="720" w:left="1080" w:header="720" w:footer="720" w:gutter="0"/>
+      <w:pgMar w:top="1440" w:right="1080" w:bottom="1440" w:left="1080" w:header="720" w:footer="720" w:gutter="0"/>
       <w:pgNumType w:start="1"/>
       <w:cols w:space="720"/>
+      <w:docGrid w:linePitch="299"/>
     </w:sectPr>
   </w:body>
 </w:document>
@@ -5868,4 +5935,16 @@
   </a:objectDefaults>
   <a:extraClrSchemeLst/>
 </a:theme>
+</file>
+
+<file path=customXml/item1.xml><?xml version="1.0" encoding="utf-8"?>
+<b:Sources xmlns:b="http://schemas.openxmlformats.org/officeDocument/2006/bibliography" xmlns="http://schemas.openxmlformats.org/officeDocument/2006/bibliography" SelectedStyle="\APASixthEditionOfficeOnline.xsl" StyleName="APA" Version="6"/>
+</file>
+
+<file path=customXml/itemProps1.xml><?xml version="1.0" encoding="utf-8"?>
+<ds:datastoreItem xmlns:ds="http://schemas.openxmlformats.org/officeDocument/2006/customXml" ds:itemID="{76E37A32-AB24-458B-9B3C-675C5B066F56}">
+  <ds:schemaRefs>
+    <ds:schemaRef ds:uri="http://schemas.openxmlformats.org/officeDocument/2006/bibliography"/>
+  </ds:schemaRefs>
+</ds:datastoreItem>
 </file>
</xml_diff>